<commit_message>
modify into index txt
</commit_message>
<xml_diff>
--- a/L06/Birlutiu_Claudiu_L06/SablonRaportL06.docx
+++ b/L06/Birlutiu_Claudiu_L06/SablonRaportL06.docx
@@ -1119,33 +1119,7 @@
           <w:szCs w:val="24"/>
           <w:lang w:val="ro-RO"/>
         </w:rPr>
-        <w:t>Ce parte a certificatului indica c</w:t>
-      </w:r>
-      <w:r>
-        <w:rPr>
-          <w:rFonts w:ascii="Times New Roman" w:hAnsi="Times New Roman"/>
-          <w:b w:val="false"/>
-          <w:bCs w:val="false"/>
-          <w:i w:val="false"/>
-          <w:iCs w:val="false"/>
-          <w:sz w:val="24"/>
-          <w:szCs w:val="24"/>
-          <w:lang w:val="ro-RO"/>
-        </w:rPr>
-        <w:t xml:space="preserve">a </w:t>
-      </w:r>
-      <w:r>
-        <w:rPr>
-          <w:rFonts w:ascii="Times New Roman" w:hAnsi="Times New Roman"/>
-          <w:b w:val="false"/>
-          <w:bCs w:val="false"/>
-          <w:i w:val="false"/>
-          <w:iCs w:val="false"/>
-          <w:sz w:val="24"/>
-          <w:szCs w:val="24"/>
-          <w:lang w:val="ro-RO"/>
-        </w:rPr>
-        <w:t>acesta este un certificat CA?</w:t>
+        <w:t>Ce parte a certificatului indica ca acesta este un certificat CA?</w:t>
       </w:r>
     </w:p>
     <w:p>
@@ -1180,20 +1154,7 @@
           <w:szCs w:val="24"/>
           <w:lang w:val="ro-RO"/>
         </w:rPr>
-        <w:t>e</w:t>
-      </w:r>
-      <w:r>
-        <w:rPr>
-          <w:rFonts w:ascii="Times New Roman" w:hAnsi="Times New Roman"/>
-          <w:b w:val="false"/>
-          <w:bCs w:val="false"/>
-          <w:i w:val="false"/>
-          <w:iCs w:val="false"/>
-          <w:sz w:val="24"/>
-          <w:szCs w:val="24"/>
-          <w:lang w:val="ro-RO"/>
-        </w:rPr>
-        <w:t>xistă o extensie numită "Basic Constraints" care indică dacă certificatul este un certificat de autoritate de certificare (CA) sau nu.</w:t>
+        <w:t>există o extensie numită "Basic Constraints" care indică dacă certificatul este un certificat de autoritate de certificare (CA) sau nu.</w:t>
       </w:r>
     </w:p>
     <w:p>
@@ -1506,20 +1467,7 @@
           <w:szCs w:val="24"/>
           <w:lang w:val="ro-RO"/>
         </w:rPr>
-        <w:t>I</w:t>
-      </w:r>
-      <w:r>
-        <w:rPr>
-          <w:rFonts w:ascii="Times New Roman" w:hAnsi="Times New Roman"/>
-          <w:b w:val="false"/>
-          <w:bCs w:val="false"/>
-          <w:i w:val="false"/>
-          <w:iCs w:val="false"/>
-          <w:sz w:val="24"/>
-          <w:szCs w:val="24"/>
-          <w:lang w:val="ro-RO"/>
-        </w:rPr>
-        <w:t xml:space="preserve">n algoritmul RSA, avem un exponent public </w:t>
+        <w:t xml:space="preserve">In algoritmul RSA, avem un exponent public </w:t>
       </w:r>
       <w:r>
         <w:rPr>
@@ -1623,20 +1571,7 @@
           <w:szCs w:val="24"/>
           <w:lang w:val="ro-RO"/>
         </w:rPr>
-        <w:t>și</w:t>
-      </w:r>
-      <w:r>
-        <w:rPr>
-          <w:rFonts w:ascii="Times New Roman" w:hAnsi="Times New Roman"/>
-          <w:b w:val="false"/>
-          <w:bCs w:val="false"/>
-          <w:i w:val="false"/>
-          <w:iCs w:val="false"/>
-          <w:sz w:val="24"/>
-          <w:szCs w:val="24"/>
-          <w:lang w:val="ro-RO"/>
-        </w:rPr>
-        <w:t xml:space="preserve"> </w:t>
+        <w:t xml:space="preserve">și </w:t>
       </w:r>
       <w:r>
         <w:rPr>
@@ -1688,59 +1623,7 @@
           <w:szCs w:val="24"/>
           <w:lang w:val="ro-RO"/>
         </w:rPr>
-        <w:t xml:space="preserve">  V</w:t>
-      </w:r>
-      <w:r>
-        <w:rPr>
-          <w:rFonts w:ascii="Times New Roman" w:hAnsi="Times New Roman"/>
-          <w:b w:val="false"/>
-          <w:bCs w:val="false"/>
-          <w:i w:val="false"/>
-          <w:iCs w:val="false"/>
-          <w:sz w:val="24"/>
-          <w:szCs w:val="24"/>
-          <w:lang w:val="ro-RO"/>
-        </w:rPr>
-        <w:t xml:space="preserve">a </w:t>
-      </w:r>
-      <w:r>
-        <w:rPr>
-          <w:rFonts w:ascii="Times New Roman" w:hAnsi="Times New Roman"/>
-          <w:b w:val="false"/>
-          <w:bCs w:val="false"/>
-          <w:i w:val="false"/>
-          <w:iCs w:val="false"/>
-          <w:sz w:val="24"/>
-          <w:szCs w:val="24"/>
-          <w:lang w:val="ro-RO"/>
-        </w:rPr>
-        <w:t xml:space="preserve">rugam sa identificati valorile pentru aceste elemente </w:t>
-      </w:r>
-      <w:r>
-        <w:rPr>
-          <w:rFonts w:ascii="Times New Roman" w:hAnsi="Times New Roman"/>
-          <w:b w:val="false"/>
-          <w:bCs w:val="false"/>
-          <w:i w:val="false"/>
-          <w:iCs w:val="false"/>
-          <w:sz w:val="24"/>
-          <w:szCs w:val="24"/>
-          <w:lang w:val="ro-RO"/>
-        </w:rPr>
-        <w:t>i</w:t>
-      </w:r>
-      <w:r>
-        <w:rPr>
-          <w:rFonts w:ascii="Times New Roman" w:hAnsi="Times New Roman"/>
-          <w:b w:val="false"/>
-          <w:bCs w:val="false"/>
-          <w:i w:val="false"/>
-          <w:iCs w:val="false"/>
-          <w:sz w:val="24"/>
-          <w:szCs w:val="24"/>
-          <w:lang w:val="ro-RO"/>
-        </w:rPr>
-        <w:t>n certificatul dvs. si fisierele cheie</w:t>
+        <w:t xml:space="preserve">  Va rugam sa identificati valorile pentru aceste elemente in certificatul dvs. si fisierele cheie</w:t>
       </w:r>
     </w:p>
     <w:p>
@@ -3073,7 +2956,9 @@
         </w:rPr>
       </w:pPr>
       <w:r>
-        <w:rPr/>
+        <w:rPr>
+          <w:lang w:val="ro-RO"/>
+        </w:rPr>
       </w:r>
     </w:p>
     <w:p>
@@ -3085,7 +2970,9 @@
         </w:rPr>
       </w:pPr>
       <w:r>
-        <w:rPr/>
+        <w:rPr>
+          <w:lang w:val="ro-RO"/>
+        </w:rPr>
         <w:drawing>
           <wp:anchor behindDoc="0" distT="0" distB="0" distL="0" distR="0" simplePos="0" locked="0" layoutInCell="1" allowOverlap="1" relativeHeight="13">
             <wp:simplePos x="0" y="0"/>
@@ -3142,7 +3029,9 @@
         </w:rPr>
       </w:pPr>
       <w:r>
-        <w:rPr/>
+        <w:rPr>
+          <w:lang w:val="ro-RO"/>
+        </w:rPr>
       </w:r>
     </w:p>
     <w:p>
@@ -4249,19 +4138,7 @@
         <w:rPr>
           <w:lang w:val="ro-RO"/>
         </w:rPr>
-        <w:t xml:space="preserve"> observam ca nu se randeaza niciun site deaorece nu avem încărcat</w:t>
-      </w:r>
-      <w:r>
-        <w:rPr>
-          <w:lang w:val="ro-RO"/>
-        </w:rPr>
-        <w:t>a autoritatea</w:t>
-      </w:r>
-      <w:r>
-        <w:rPr>
-          <w:lang w:val="ro-RO"/>
-        </w:rPr>
-        <w:t xml:space="preserve"> </w:t>
+        <w:t xml:space="preserve"> observam ca nu se randeaza niciun site deaorece nu avem încărcata autoritatea </w:t>
       </w:r>
       <w:r>
         <w:rPr>
@@ -4554,22 +4431,14 @@
       </w:pPr>
       <w:r>
         <w:rPr/>
-        <w:t>p</w:t>
-      </w:r>
-      <w:r>
-        <w:rPr/>
-        <w:t xml:space="preserve">entru început vom crea în volumes un fisier denumiit certs unde se vor afla </w:t>
-      </w:r>
-      <w:r>
-        <w:rPr/>
-        <w:t xml:space="preserve">fiserele </w:t>
+        <w:t xml:space="preserve">pentru început vom crea în volumes un fisier denumiit certs unde se vor afla fiserele </w:t>
       </w:r>
       <w:r>
         <w:rPr>
           <w:b/>
           <w:bCs/>
         </w:rPr>
-        <w:t xml:space="preserve">ca.crt, ca.key, server.crt </w:t>
+        <w:t>ca.crt, ca.key, server.crt si server key</w:t>
       </w:r>
       <w:r>
         <w:rPr>
@@ -4577,6 +4446,1635 @@
           <w:bCs w:val="false"/>
         </w:rPr>
         <w:t xml:space="preserve"> fisiere pe care le-am obținut anterior în</w:t>
+      </w:r>
+    </w:p>
+    <w:p>
+      <w:pPr>
+        <w:pStyle w:val="Normal"/>
+        <w:rPr>
+          <w:lang w:val="ro-RO"/>
+        </w:rPr>
+      </w:pPr>
+      <w:r>
+        <w:rPr>
+          <w:lang w:val="ro-RO"/>
+        </w:rPr>
+        <w:drawing>
+          <wp:anchor behindDoc="0" distT="0" distB="0" distL="0" distR="0" simplePos="0" locked="0" layoutInCell="1" allowOverlap="1" relativeHeight="22">
+            <wp:simplePos x="0" y="0"/>
+            <wp:positionH relativeFrom="column">
+              <wp:align>center</wp:align>
+            </wp:positionH>
+            <wp:positionV relativeFrom="paragraph">
+              <wp:posOffset>635</wp:posOffset>
+            </wp:positionV>
+            <wp:extent cx="1495425" cy="1223645"/>
+            <wp:effectExtent l="0" t="0" r="0" b="0"/>
+            <wp:wrapSquare wrapText="largest"/>
+            <wp:docPr id="21" name="Image21" descr=""/>
+            <wp:cNvGraphicFramePr>
+              <a:graphicFrameLocks xmlns:a="http://schemas.openxmlformats.org/drawingml/2006/main" noChangeAspect="1"/>
+            </wp:cNvGraphicFramePr>
+            <a:graphic xmlns:a="http://schemas.openxmlformats.org/drawingml/2006/main">
+              <a:graphicData uri="http://schemas.openxmlformats.org/drawingml/2006/picture">
+                <pic:pic xmlns:pic="http://schemas.openxmlformats.org/drawingml/2006/picture">
+                  <pic:nvPicPr>
+                    <pic:cNvPr id="21" name="Image21" descr=""/>
+                    <pic:cNvPicPr>
+                      <a:picLocks noChangeAspect="1" noChangeArrowheads="1"/>
+                    </pic:cNvPicPr>
+                  </pic:nvPicPr>
+                  <pic:blipFill>
+                    <a:blip r:embed="rId23"/>
+                    <a:stretch>
+                      <a:fillRect/>
+                    </a:stretch>
+                  </pic:blipFill>
+                  <pic:spPr bwMode="auto">
+                    <a:xfrm>
+                      <a:off x="0" y="0"/>
+                      <a:ext cx="1495425" cy="1223645"/>
+                    </a:xfrm>
+                    <a:prstGeom prst="rect">
+                      <a:avLst/>
+                    </a:prstGeom>
+                  </pic:spPr>
+                </pic:pic>
+              </a:graphicData>
+            </a:graphic>
+          </wp:anchor>
+        </w:drawing>
+      </w:r>
+    </w:p>
+    <w:p>
+      <w:pPr>
+        <w:pStyle w:val="Normal"/>
+        <w:rPr>
+          <w:lang w:val="ro-RO"/>
+        </w:rPr>
+      </w:pPr>
+      <w:r>
+        <w:rPr>
+          <w:lang w:val="ro-RO"/>
+        </w:rPr>
+      </w:r>
+    </w:p>
+    <w:p>
+      <w:pPr>
+        <w:pStyle w:val="Normal"/>
+        <w:rPr>
+          <w:lang w:val="ro-RO"/>
+        </w:rPr>
+      </w:pPr>
+      <w:r>
+        <w:rPr>
+          <w:lang w:val="ro-RO"/>
+        </w:rPr>
+      </w:r>
+    </w:p>
+    <w:p>
+      <w:pPr>
+        <w:pStyle w:val="Normal"/>
+        <w:rPr>
+          <w:lang w:val="ro-RO"/>
+        </w:rPr>
+      </w:pPr>
+      <w:r>
+        <w:rPr>
+          <w:lang w:val="ro-RO"/>
+        </w:rPr>
+      </w:r>
+    </w:p>
+    <w:p>
+      <w:pPr>
+        <w:pStyle w:val="Normal"/>
+        <w:rPr>
+          <w:lang w:val="ro-RO"/>
+        </w:rPr>
+      </w:pPr>
+      <w:r>
+        <w:rPr>
+          <w:lang w:val="ro-RO"/>
+        </w:rPr>
+      </w:r>
+    </w:p>
+    <w:p>
+      <w:pPr>
+        <w:pStyle w:val="Normal"/>
+        <w:numPr>
+          <w:ilvl w:val="0"/>
+          <w:numId w:val="4"/>
+        </w:numPr>
+        <w:rPr>
+          <w:lang w:val="ro-RO"/>
+        </w:rPr>
+      </w:pPr>
+      <w:r>
+        <w:rPr>
+          <w:lang w:val="ro-RO"/>
+        </w:rPr>
+        <w:t xml:space="preserve">cream un folder nou în volumes numit web și adaugam fișierul </w:t>
+      </w:r>
+      <w:r>
+        <w:rPr>
+          <w:b/>
+          <w:bCs/>
+          <w:lang w:val="ro-RO"/>
+        </w:rPr>
+        <w:t>index.</w:t>
+      </w:r>
+      <w:r>
+        <w:rPr>
+          <w:b/>
+          <w:bCs/>
+          <w:lang w:val="ro-RO"/>
+        </w:rPr>
+        <w:t>txt</w:t>
+      </w:r>
+    </w:p>
+    <w:p>
+      <w:pPr>
+        <w:pStyle w:val="Normal"/>
+        <w:numPr>
+          <w:ilvl w:val="0"/>
+          <w:numId w:val="4"/>
+        </w:numPr>
+        <w:rPr>
+          <w:b w:val="false"/>
+          <w:b w:val="false"/>
+          <w:bCs w:val="false"/>
+          <w:lang w:val="ro-RO"/>
+        </w:rPr>
+      </w:pPr>
+      <w:r>
+        <w:rPr>
+          <w:b w:val="false"/>
+          <w:bCs w:val="false"/>
+          <w:lang w:val="ro-RO"/>
+        </w:rPr>
+        <w:t xml:space="preserve">cream fișierul de configurare pentru apache2 </w:t>
+      </w:r>
+    </w:p>
+    <w:p>
+      <w:pPr>
+        <w:pStyle w:val="Normal"/>
+        <w:rPr>
+          <w:lang w:val="ro-RO"/>
+        </w:rPr>
+      </w:pPr>
+      <w:r>
+        <w:rPr>
+          <w:lang w:val="ro-RO"/>
+        </w:rPr>
+        <w:drawing>
+          <wp:anchor behindDoc="0" distT="0" distB="0" distL="0" distR="0" simplePos="0" locked="0" layoutInCell="1" allowOverlap="1" relativeHeight="31">
+            <wp:simplePos x="0" y="0"/>
+            <wp:positionH relativeFrom="column">
+              <wp:align>center</wp:align>
+            </wp:positionH>
+            <wp:positionV relativeFrom="paragraph">
+              <wp:posOffset>635</wp:posOffset>
+            </wp:positionV>
+            <wp:extent cx="5943600" cy="3543300"/>
+            <wp:effectExtent l="0" t="0" r="0" b="0"/>
+            <wp:wrapSquare wrapText="largest"/>
+            <wp:docPr id="22" name="Image22" descr=""/>
+            <wp:cNvGraphicFramePr>
+              <a:graphicFrameLocks xmlns:a="http://schemas.openxmlformats.org/drawingml/2006/main" noChangeAspect="1"/>
+            </wp:cNvGraphicFramePr>
+            <a:graphic xmlns:a="http://schemas.openxmlformats.org/drawingml/2006/main">
+              <a:graphicData uri="http://schemas.openxmlformats.org/drawingml/2006/picture">
+                <pic:pic xmlns:pic="http://schemas.openxmlformats.org/drawingml/2006/picture">
+                  <pic:nvPicPr>
+                    <pic:cNvPr id="22" name="Image22" descr=""/>
+                    <pic:cNvPicPr>
+                      <a:picLocks noChangeAspect="1" noChangeArrowheads="1"/>
+                    </pic:cNvPicPr>
+                  </pic:nvPicPr>
+                  <pic:blipFill>
+                    <a:blip r:embed="rId24"/>
+                    <a:stretch>
+                      <a:fillRect/>
+                    </a:stretch>
+                  </pic:blipFill>
+                  <pic:spPr bwMode="auto">
+                    <a:xfrm>
+                      <a:off x="0" y="0"/>
+                      <a:ext cx="5943600" cy="3543300"/>
+                    </a:xfrm>
+                    <a:prstGeom prst="rect">
+                      <a:avLst/>
+                    </a:prstGeom>
+                  </pic:spPr>
+                </pic:pic>
+              </a:graphicData>
+            </a:graphic>
+          </wp:anchor>
+        </w:drawing>
+      </w:r>
+    </w:p>
+    <w:p>
+      <w:pPr>
+        <w:pStyle w:val="Normal"/>
+        <w:rPr>
+          <w:lang w:val="ro-RO"/>
+        </w:rPr>
+      </w:pPr>
+      <w:r>
+        <w:rPr>
+          <w:lang w:val="ro-RO"/>
+        </w:rPr>
+      </w:r>
+    </w:p>
+    <w:p>
+      <w:pPr>
+        <w:pStyle w:val="Normal"/>
+        <w:rPr>
+          <w:lang w:val="ro-RO"/>
+        </w:rPr>
+      </w:pPr>
+      <w:r>
+        <w:rPr>
+          <w:lang w:val="ro-RO"/>
+        </w:rPr>
+      </w:r>
+    </w:p>
+    <w:p>
+      <w:pPr>
+        <w:pStyle w:val="Normal"/>
+        <w:rPr>
+          <w:lang w:val="ro-RO"/>
+        </w:rPr>
+      </w:pPr>
+      <w:r>
+        <w:rPr>
+          <w:lang w:val="ro-RO"/>
+        </w:rPr>
+      </w:r>
+    </w:p>
+    <w:p>
+      <w:pPr>
+        <w:pStyle w:val="Normal"/>
+        <w:rPr>
+          <w:lang w:val="ro-RO"/>
+        </w:rPr>
+      </w:pPr>
+      <w:r>
+        <w:rPr>
+          <w:lang w:val="ro-RO"/>
+        </w:rPr>
+      </w:r>
+    </w:p>
+    <w:p>
+      <w:pPr>
+        <w:pStyle w:val="Normal"/>
+        <w:rPr>
+          <w:lang w:val="ro-RO"/>
+        </w:rPr>
+      </w:pPr>
+      <w:r>
+        <w:rPr>
+          <w:lang w:val="ro-RO"/>
+        </w:rPr>
+      </w:r>
+    </w:p>
+    <w:p>
+      <w:pPr>
+        <w:pStyle w:val="Normal"/>
+        <w:rPr>
+          <w:lang w:val="ro-RO"/>
+        </w:rPr>
+      </w:pPr>
+      <w:r>
+        <w:rPr>
+          <w:lang w:val="ro-RO"/>
+        </w:rPr>
+      </w:r>
+    </w:p>
+    <w:p>
+      <w:pPr>
+        <w:pStyle w:val="Normal"/>
+        <w:rPr>
+          <w:lang w:val="ro-RO"/>
+        </w:rPr>
+      </w:pPr>
+      <w:r>
+        <w:rPr>
+          <w:lang w:val="ro-RO"/>
+        </w:rPr>
+      </w:r>
+    </w:p>
+    <w:p>
+      <w:pPr>
+        <w:pStyle w:val="Normal"/>
+        <w:rPr>
+          <w:lang w:val="ro-RO"/>
+        </w:rPr>
+      </w:pPr>
+      <w:r>
+        <w:rPr>
+          <w:lang w:val="ro-RO"/>
+        </w:rPr>
+      </w:r>
+    </w:p>
+    <w:p>
+      <w:pPr>
+        <w:pStyle w:val="Normal"/>
+        <w:rPr>
+          <w:lang w:val="ro-RO"/>
+        </w:rPr>
+      </w:pPr>
+      <w:r>
+        <w:rPr>
+          <w:lang w:val="ro-RO"/>
+        </w:rPr>
+      </w:r>
+    </w:p>
+    <w:p>
+      <w:pPr>
+        <w:pStyle w:val="Normal"/>
+        <w:rPr>
+          <w:lang w:val="ro-RO"/>
+        </w:rPr>
+      </w:pPr>
+      <w:r>
+        <w:rPr>
+          <w:lang w:val="ro-RO"/>
+        </w:rPr>
+      </w:r>
+    </w:p>
+    <w:p>
+      <w:pPr>
+        <w:pStyle w:val="Normal"/>
+        <w:rPr>
+          <w:lang w:val="ro-RO"/>
+        </w:rPr>
+      </w:pPr>
+      <w:r>
+        <w:rPr>
+          <w:lang w:val="ro-RO"/>
+        </w:rPr>
+      </w:r>
+    </w:p>
+    <w:p>
+      <w:pPr>
+        <w:pStyle w:val="Normal"/>
+        <w:rPr>
+          <w:lang w:val="ro-RO"/>
+        </w:rPr>
+      </w:pPr>
+      <w:r>
+        <w:rPr>
+          <w:lang w:val="ro-RO"/>
+        </w:rPr>
+      </w:r>
+    </w:p>
+    <w:p>
+      <w:pPr>
+        <w:pStyle w:val="Normal"/>
+        <w:numPr>
+          <w:ilvl w:val="0"/>
+          <w:numId w:val="4"/>
+        </w:numPr>
+        <w:rPr>
+          <w:lang w:val="ro-RO"/>
+        </w:rPr>
+      </w:pPr>
+      <w:r>
+        <w:rPr>
+          <w:lang w:val="ro-RO"/>
+        </w:rPr>
+        <w:t>structura fisierului Volumes este aceasta:</w:t>
+      </w:r>
+    </w:p>
+    <w:p>
+      <w:pPr>
+        <w:pStyle w:val="Normal"/>
+        <w:rPr>
+          <w:lang w:val="ro-RO"/>
+        </w:rPr>
+      </w:pPr>
+      <w:r>
+        <w:rPr>
+          <w:lang w:val="ro-RO"/>
+        </w:rPr>
+        <w:drawing>
+          <wp:anchor behindDoc="0" distT="0" distB="0" distL="0" distR="0" simplePos="0" locked="0" layoutInCell="1" allowOverlap="1" relativeHeight="23">
+            <wp:simplePos x="0" y="0"/>
+            <wp:positionH relativeFrom="column">
+              <wp:align>center</wp:align>
+            </wp:positionH>
+            <wp:positionV relativeFrom="paragraph">
+              <wp:posOffset>635</wp:posOffset>
+            </wp:positionV>
+            <wp:extent cx="2705100" cy="2143125"/>
+            <wp:effectExtent l="0" t="0" r="0" b="0"/>
+            <wp:wrapSquare wrapText="largest"/>
+            <wp:docPr id="23" name="Image23" descr=""/>
+            <wp:cNvGraphicFramePr>
+              <a:graphicFrameLocks xmlns:a="http://schemas.openxmlformats.org/drawingml/2006/main" noChangeAspect="1"/>
+            </wp:cNvGraphicFramePr>
+            <a:graphic xmlns:a="http://schemas.openxmlformats.org/drawingml/2006/main">
+              <a:graphicData uri="http://schemas.openxmlformats.org/drawingml/2006/picture">
+                <pic:pic xmlns:pic="http://schemas.openxmlformats.org/drawingml/2006/picture">
+                  <pic:nvPicPr>
+                    <pic:cNvPr id="23" name="Image23" descr=""/>
+                    <pic:cNvPicPr>
+                      <a:picLocks noChangeAspect="1" noChangeArrowheads="1"/>
+                    </pic:cNvPicPr>
+                  </pic:nvPicPr>
+                  <pic:blipFill>
+                    <a:blip r:embed="rId25"/>
+                    <a:stretch>
+                      <a:fillRect/>
+                    </a:stretch>
+                  </pic:blipFill>
+                  <pic:spPr bwMode="auto">
+                    <a:xfrm>
+                      <a:off x="0" y="0"/>
+                      <a:ext cx="2705100" cy="2143125"/>
+                    </a:xfrm>
+                    <a:prstGeom prst="rect">
+                      <a:avLst/>
+                    </a:prstGeom>
+                  </pic:spPr>
+                </pic:pic>
+              </a:graphicData>
+            </a:graphic>
+          </wp:anchor>
+        </w:drawing>
+      </w:r>
+    </w:p>
+    <w:p>
+      <w:pPr>
+        <w:pStyle w:val="Normal"/>
+        <w:rPr>
+          <w:lang w:val="ro-RO"/>
+        </w:rPr>
+      </w:pPr>
+      <w:r>
+        <w:rPr>
+          <w:lang w:val="ro-RO"/>
+        </w:rPr>
+      </w:r>
+    </w:p>
+    <w:p>
+      <w:pPr>
+        <w:pStyle w:val="Normal"/>
+        <w:rPr>
+          <w:lang w:val="ro-RO"/>
+        </w:rPr>
+      </w:pPr>
+      <w:r>
+        <w:rPr>
+          <w:lang w:val="ro-RO"/>
+        </w:rPr>
+      </w:r>
+    </w:p>
+    <w:p>
+      <w:pPr>
+        <w:pStyle w:val="Normal"/>
+        <w:rPr>
+          <w:lang w:val="ro-RO"/>
+        </w:rPr>
+      </w:pPr>
+      <w:r>
+        <w:rPr>
+          <w:lang w:val="ro-RO"/>
+        </w:rPr>
+      </w:r>
+    </w:p>
+    <w:p>
+      <w:pPr>
+        <w:pStyle w:val="Normal"/>
+        <w:rPr>
+          <w:lang w:val="ro-RO"/>
+        </w:rPr>
+      </w:pPr>
+      <w:r>
+        <w:rPr>
+          <w:lang w:val="ro-RO"/>
+        </w:rPr>
+      </w:r>
+    </w:p>
+    <w:p>
+      <w:pPr>
+        <w:pStyle w:val="Normal"/>
+        <w:rPr>
+          <w:lang w:val="ro-RO"/>
+        </w:rPr>
+      </w:pPr>
+      <w:r>
+        <w:rPr>
+          <w:lang w:val="ro-RO"/>
+        </w:rPr>
+      </w:r>
+    </w:p>
+    <w:p>
+      <w:pPr>
+        <w:pStyle w:val="Normal"/>
+        <w:rPr>
+          <w:lang w:val="ro-RO"/>
+        </w:rPr>
+      </w:pPr>
+      <w:r>
+        <w:rPr>
+          <w:lang w:val="ro-RO"/>
+        </w:rPr>
+      </w:r>
+    </w:p>
+    <w:p>
+      <w:pPr>
+        <w:pStyle w:val="Normal"/>
+        <w:rPr>
+          <w:lang w:val="ro-RO"/>
+        </w:rPr>
+      </w:pPr>
+      <w:r>
+        <w:rPr>
+          <w:lang w:val="ro-RO"/>
+        </w:rPr>
+      </w:r>
+    </w:p>
+    <w:p>
+      <w:pPr>
+        <w:pStyle w:val="Normal"/>
+        <w:numPr>
+          <w:ilvl w:val="0"/>
+          <w:numId w:val="4"/>
+        </w:numPr>
+        <w:rPr>
+          <w:lang w:val="ro-RO"/>
+        </w:rPr>
+      </w:pPr>
+      <w:r>
+        <w:rPr>
+          <w:lang w:val="ro-RO"/>
+        </w:rPr>
+        <w:t xml:space="preserve">repornim containerul și observam ca s-au copiat cele 2 foldere </w:t>
+      </w:r>
+    </w:p>
+    <w:p>
+      <w:pPr>
+        <w:pStyle w:val="Normal"/>
+        <w:numPr>
+          <w:ilvl w:val="0"/>
+          <w:numId w:val="0"/>
+        </w:numPr>
+        <w:ind w:left="720" w:hanging="0"/>
+        <w:rPr>
+          <w:lang w:val="ro-RO"/>
+        </w:rPr>
+      </w:pPr>
+      <w:r>
+        <w:rPr>
+          <w:lang w:val="ro-RO"/>
+        </w:rPr>
+        <w:drawing>
+          <wp:anchor behindDoc="0" distT="0" distB="0" distL="0" distR="0" simplePos="0" locked="0" layoutInCell="1" allowOverlap="1" relativeHeight="24">
+            <wp:simplePos x="0" y="0"/>
+            <wp:positionH relativeFrom="column">
+              <wp:align>center</wp:align>
+            </wp:positionH>
+            <wp:positionV relativeFrom="paragraph">
+              <wp:posOffset>635</wp:posOffset>
+            </wp:positionV>
+            <wp:extent cx="4695825" cy="1228725"/>
+            <wp:effectExtent l="0" t="0" r="0" b="0"/>
+            <wp:wrapSquare wrapText="largest"/>
+            <wp:docPr id="24" name="Image24" descr=""/>
+            <wp:cNvGraphicFramePr>
+              <a:graphicFrameLocks xmlns:a="http://schemas.openxmlformats.org/drawingml/2006/main" noChangeAspect="1"/>
+            </wp:cNvGraphicFramePr>
+            <a:graphic xmlns:a="http://schemas.openxmlformats.org/drawingml/2006/main">
+              <a:graphicData uri="http://schemas.openxmlformats.org/drawingml/2006/picture">
+                <pic:pic xmlns:pic="http://schemas.openxmlformats.org/drawingml/2006/picture">
+                  <pic:nvPicPr>
+                    <pic:cNvPr id="24" name="Image24" descr=""/>
+                    <pic:cNvPicPr>
+                      <a:picLocks noChangeAspect="1" noChangeArrowheads="1"/>
+                    </pic:cNvPicPr>
+                  </pic:nvPicPr>
+                  <pic:blipFill>
+                    <a:blip r:embed="rId26"/>
+                    <a:stretch>
+                      <a:fillRect/>
+                    </a:stretch>
+                  </pic:blipFill>
+                  <pic:spPr bwMode="auto">
+                    <a:xfrm>
+                      <a:off x="0" y="0"/>
+                      <a:ext cx="4695825" cy="1228725"/>
+                    </a:xfrm>
+                    <a:prstGeom prst="rect">
+                      <a:avLst/>
+                    </a:prstGeom>
+                  </pic:spPr>
+                </pic:pic>
+              </a:graphicData>
+            </a:graphic>
+          </wp:anchor>
+        </w:drawing>
+      </w:r>
+    </w:p>
+    <w:p>
+      <w:pPr>
+        <w:pStyle w:val="Normal"/>
+        <w:rPr>
+          <w:lang w:val="ro-RO"/>
+        </w:rPr>
+      </w:pPr>
+      <w:r>
+        <w:rPr>
+          <w:lang w:val="ro-RO"/>
+        </w:rPr>
+      </w:r>
+    </w:p>
+    <w:p>
+      <w:pPr>
+        <w:pStyle w:val="Normal"/>
+        <w:rPr>
+          <w:lang w:val="ro-RO"/>
+        </w:rPr>
+      </w:pPr>
+      <w:r>
+        <w:rPr>
+          <w:lang w:val="ro-RO"/>
+        </w:rPr>
+      </w:r>
+    </w:p>
+    <w:p>
+      <w:pPr>
+        <w:pStyle w:val="Normal"/>
+        <w:rPr>
+          <w:lang w:val="ro-RO"/>
+        </w:rPr>
+      </w:pPr>
+      <w:r>
+        <w:rPr>
+          <w:lang w:val="ro-RO"/>
+        </w:rPr>
+      </w:r>
+    </w:p>
+    <w:p>
+      <w:pPr>
+        <w:pStyle w:val="Normal"/>
+        <w:rPr>
+          <w:lang w:val="ro-RO"/>
+        </w:rPr>
+      </w:pPr>
+      <w:r>
+        <w:rPr>
+          <w:lang w:val="ro-RO"/>
+        </w:rPr>
+      </w:r>
+    </w:p>
+    <w:p>
+      <w:pPr>
+        <w:pStyle w:val="Normal"/>
+        <w:numPr>
+          <w:ilvl w:val="0"/>
+          <w:numId w:val="4"/>
+        </w:numPr>
+        <w:rPr>
+          <w:lang w:val="ro-RO"/>
+        </w:rPr>
+      </w:pPr>
+      <w:r>
+        <w:rPr>
+          <w:lang w:val="ro-RO"/>
+        </w:rPr>
+        <w:t xml:space="preserve">în continuare vom copia în </w:t>
+      </w:r>
+      <w:r>
+        <w:rPr>
+          <w:b/>
+          <w:bCs/>
+          <w:lang w:val="ro-RO"/>
+        </w:rPr>
+        <w:t xml:space="preserve">certs </w:t>
+      </w:r>
+      <w:r>
+        <w:rPr>
+          <w:b w:val="false"/>
+          <w:bCs w:val="false"/>
+          <w:lang w:val="ro-RO"/>
+        </w:rPr>
+        <w:t xml:space="preserve"> </w:t>
+      </w:r>
+      <w:r>
+        <w:rPr>
+          <w:b w:val="false"/>
+          <w:bCs w:val="false"/>
+          <w:i/>
+          <w:iCs/>
+          <w:lang w:val="ro-RO"/>
+        </w:rPr>
+        <w:t xml:space="preserve">server.crt </w:t>
+      </w:r>
+      <w:r>
+        <w:rPr>
+          <w:b w:val="false"/>
+          <w:bCs w:val="false"/>
+          <w:lang w:val="ro-RO"/>
+        </w:rPr>
+        <w:t xml:space="preserve">și </w:t>
+      </w:r>
+      <w:r>
+        <w:rPr>
+          <w:b w:val="false"/>
+          <w:bCs w:val="false"/>
+          <w:i/>
+          <w:iCs/>
+          <w:lang w:val="ro-RO"/>
+        </w:rPr>
+        <w:t xml:space="preserve">server.key </w:t>
+      </w:r>
+      <w:r>
+        <w:rPr>
+          <w:b w:val="false"/>
+          <w:bCs w:val="false"/>
+          <w:lang w:val="ro-RO"/>
+        </w:rPr>
+        <w:t>din /volumes/certs</w:t>
+      </w:r>
+    </w:p>
+    <w:p>
+      <w:pPr>
+        <w:pStyle w:val="Normal"/>
+        <w:rPr>
+          <w:lang w:val="ro-RO"/>
+        </w:rPr>
+      </w:pPr>
+      <w:r>
+        <w:rPr>
+          <w:lang w:val="ro-RO"/>
+        </w:rPr>
+        <w:drawing>
+          <wp:anchor behindDoc="0" distT="0" distB="0" distL="0" distR="0" simplePos="0" locked="0" layoutInCell="1" allowOverlap="1" relativeHeight="25">
+            <wp:simplePos x="0" y="0"/>
+            <wp:positionH relativeFrom="column">
+              <wp:posOffset>247650</wp:posOffset>
+            </wp:positionH>
+            <wp:positionV relativeFrom="paragraph">
+              <wp:posOffset>8890</wp:posOffset>
+            </wp:positionV>
+            <wp:extent cx="5676900" cy="1352550"/>
+            <wp:effectExtent l="0" t="0" r="0" b="0"/>
+            <wp:wrapSquare wrapText="largest"/>
+            <wp:docPr id="25" name="Image25" descr=""/>
+            <wp:cNvGraphicFramePr>
+              <a:graphicFrameLocks xmlns:a="http://schemas.openxmlformats.org/drawingml/2006/main" noChangeAspect="1"/>
+            </wp:cNvGraphicFramePr>
+            <a:graphic xmlns:a="http://schemas.openxmlformats.org/drawingml/2006/main">
+              <a:graphicData uri="http://schemas.openxmlformats.org/drawingml/2006/picture">
+                <pic:pic xmlns:pic="http://schemas.openxmlformats.org/drawingml/2006/picture">
+                  <pic:nvPicPr>
+                    <pic:cNvPr id="25" name="Image25" descr=""/>
+                    <pic:cNvPicPr>
+                      <a:picLocks noChangeAspect="1" noChangeArrowheads="1"/>
+                    </pic:cNvPicPr>
+                  </pic:nvPicPr>
+                  <pic:blipFill>
+                    <a:blip r:embed="rId27"/>
+                    <a:stretch>
+                      <a:fillRect/>
+                    </a:stretch>
+                  </pic:blipFill>
+                  <pic:spPr bwMode="auto">
+                    <a:xfrm>
+                      <a:off x="0" y="0"/>
+                      <a:ext cx="5676900" cy="1352550"/>
+                    </a:xfrm>
+                    <a:prstGeom prst="rect">
+                      <a:avLst/>
+                    </a:prstGeom>
+                  </pic:spPr>
+                </pic:pic>
+              </a:graphicData>
+            </a:graphic>
+          </wp:anchor>
+        </w:drawing>
+      </w:r>
+    </w:p>
+    <w:p>
+      <w:pPr>
+        <w:pStyle w:val="Normal"/>
+        <w:rPr>
+          <w:lang w:val="ro-RO"/>
+        </w:rPr>
+      </w:pPr>
+      <w:r>
+        <w:rPr>
+          <w:lang w:val="ro-RO"/>
+        </w:rPr>
+      </w:r>
+    </w:p>
+    <w:p>
+      <w:pPr>
+        <w:pStyle w:val="Normal"/>
+        <w:rPr>
+          <w:lang w:val="ro-RO"/>
+        </w:rPr>
+      </w:pPr>
+      <w:r>
+        <w:rPr>
+          <w:lang w:val="ro-RO"/>
+        </w:rPr>
+      </w:r>
+    </w:p>
+    <w:p>
+      <w:pPr>
+        <w:pStyle w:val="Normal"/>
+        <w:rPr>
+          <w:lang w:val="ro-RO"/>
+        </w:rPr>
+      </w:pPr>
+      <w:r>
+        <w:rPr>
+          <w:lang w:val="ro-RO"/>
+        </w:rPr>
+      </w:r>
+    </w:p>
+    <w:p>
+      <w:pPr>
+        <w:pStyle w:val="Normal"/>
+        <w:rPr>
+          <w:lang w:val="ro-RO"/>
+        </w:rPr>
+      </w:pPr>
+      <w:r>
+        <w:rPr>
+          <w:lang w:val="ro-RO"/>
+        </w:rPr>
+      </w:r>
+    </w:p>
+    <w:p>
+      <w:pPr>
+        <w:pStyle w:val="Normal"/>
+        <w:rPr>
+          <w:lang w:val="ro-RO"/>
+        </w:rPr>
+      </w:pPr>
+      <w:r>
+        <w:rPr>
+          <w:lang w:val="ro-RO"/>
+        </w:rPr>
+      </w:r>
+    </w:p>
+    <w:p>
+      <w:pPr>
+        <w:pStyle w:val="Normal"/>
+        <w:rPr>
+          <w:lang w:val="ro-RO"/>
+        </w:rPr>
+      </w:pPr>
+      <w:r>
+        <w:rPr>
+          <w:lang w:val="ro-RO"/>
+        </w:rPr>
+      </w:r>
+    </w:p>
+    <w:p>
+      <w:pPr>
+        <w:pStyle w:val="Normal"/>
+        <w:rPr>
+          <w:lang w:val="ro-RO"/>
+        </w:rPr>
+      </w:pPr>
+      <w:r>
+        <w:rPr>
+          <w:lang w:val="ro-RO"/>
+        </w:rPr>
+      </w:r>
+    </w:p>
+    <w:p>
+      <w:pPr>
+        <w:pStyle w:val="Normal"/>
+        <w:rPr>
+          <w:lang w:val="ro-RO"/>
+        </w:rPr>
+      </w:pPr>
+      <w:r>
+        <w:rPr>
+          <w:lang w:val="ro-RO"/>
+        </w:rPr>
+      </w:r>
+    </w:p>
+    <w:p>
+      <w:pPr>
+        <w:pStyle w:val="Normal"/>
+        <w:numPr>
+          <w:ilvl w:val="0"/>
+          <w:numId w:val="4"/>
+        </w:numPr>
+        <w:rPr>
+          <w:lang w:val="ro-RO"/>
+        </w:rPr>
+      </w:pPr>
+      <w:r>
+        <w:rPr>
+          <w:lang w:val="ro-RO"/>
+        </w:rPr>
+        <w:t xml:space="preserve">vom copia și </w:t>
+      </w:r>
+      <w:r>
+        <w:rPr>
+          <w:b/>
+          <w:bCs/>
+          <w:lang w:val="ro-RO"/>
+        </w:rPr>
+        <w:t>birlutiu2023_apache_ssl.conf</w:t>
+      </w:r>
+      <w:r>
+        <w:rPr>
+          <w:lang w:val="ro-RO"/>
+        </w:rPr>
+        <w:t xml:space="preserve"> în  /etc/apache2/sites-available</w:t>
+      </w:r>
+    </w:p>
+    <w:p>
+      <w:pPr>
+        <w:pStyle w:val="Normal"/>
+        <w:rPr>
+          <w:lang w:val="ro-RO"/>
+        </w:rPr>
+      </w:pPr>
+      <w:r>
+        <w:rPr>
+          <w:lang w:val="ro-RO"/>
+        </w:rPr>
+        <w:drawing>
+          <wp:anchor behindDoc="0" distT="0" distB="0" distL="0" distR="0" simplePos="0" locked="0" layoutInCell="1" allowOverlap="1" relativeHeight="26">
+            <wp:simplePos x="0" y="0"/>
+            <wp:positionH relativeFrom="column">
+              <wp:align>center</wp:align>
+            </wp:positionH>
+            <wp:positionV relativeFrom="paragraph">
+              <wp:posOffset>635</wp:posOffset>
+            </wp:positionV>
+            <wp:extent cx="5943600" cy="563245"/>
+            <wp:effectExtent l="0" t="0" r="0" b="0"/>
+            <wp:wrapSquare wrapText="largest"/>
+            <wp:docPr id="26" name="Image26" descr=""/>
+            <wp:cNvGraphicFramePr>
+              <a:graphicFrameLocks xmlns:a="http://schemas.openxmlformats.org/drawingml/2006/main" noChangeAspect="1"/>
+            </wp:cNvGraphicFramePr>
+            <a:graphic xmlns:a="http://schemas.openxmlformats.org/drawingml/2006/main">
+              <a:graphicData uri="http://schemas.openxmlformats.org/drawingml/2006/picture">
+                <pic:pic xmlns:pic="http://schemas.openxmlformats.org/drawingml/2006/picture">
+                  <pic:nvPicPr>
+                    <pic:cNvPr id="26" name="Image26" descr=""/>
+                    <pic:cNvPicPr>
+                      <a:picLocks noChangeAspect="1" noChangeArrowheads="1"/>
+                    </pic:cNvPicPr>
+                  </pic:nvPicPr>
+                  <pic:blipFill>
+                    <a:blip r:embed="rId28"/>
+                    <a:stretch>
+                      <a:fillRect/>
+                    </a:stretch>
+                  </pic:blipFill>
+                  <pic:spPr bwMode="auto">
+                    <a:xfrm>
+                      <a:off x="0" y="0"/>
+                      <a:ext cx="5943600" cy="563245"/>
+                    </a:xfrm>
+                    <a:prstGeom prst="rect">
+                      <a:avLst/>
+                    </a:prstGeom>
+                  </pic:spPr>
+                </pic:pic>
+              </a:graphicData>
+            </a:graphic>
+          </wp:anchor>
+        </w:drawing>
+      </w:r>
+    </w:p>
+    <w:p>
+      <w:pPr>
+        <w:pStyle w:val="Normal"/>
+        <w:rPr>
+          <w:lang w:val="ro-RO"/>
+        </w:rPr>
+      </w:pPr>
+      <w:r>
+        <w:rPr>
+          <w:lang w:val="ro-RO"/>
+        </w:rPr>
+      </w:r>
+    </w:p>
+    <w:p>
+      <w:pPr>
+        <w:pStyle w:val="Normal"/>
+        <w:rPr>
+          <w:lang w:val="ro-RO"/>
+        </w:rPr>
+      </w:pPr>
+      <w:r>
+        <w:rPr>
+          <w:lang w:val="ro-RO"/>
+        </w:rPr>
+      </w:r>
+    </w:p>
+    <w:p>
+      <w:pPr>
+        <w:pStyle w:val="Normal"/>
+        <w:numPr>
+          <w:ilvl w:val="0"/>
+          <w:numId w:val="4"/>
+        </w:numPr>
+        <w:rPr>
+          <w:lang w:val="ro-RO"/>
+        </w:rPr>
+      </w:pPr>
+      <w:r>
+        <w:rPr>
+          <w:lang w:val="ro-RO"/>
+        </w:rPr>
+        <w:t xml:space="preserve">activam acest site </w:t>
+      </w:r>
+    </w:p>
+    <w:p>
+      <w:pPr>
+        <w:pStyle w:val="Normal"/>
+        <w:rPr>
+          <w:lang w:val="ro-RO"/>
+        </w:rPr>
+      </w:pPr>
+      <w:r>
+        <w:rPr>
+          <w:lang w:val="ro-RO"/>
+        </w:rPr>
+        <w:drawing>
+          <wp:anchor behindDoc="0" distT="0" distB="0" distL="0" distR="0" simplePos="0" locked="0" layoutInCell="1" allowOverlap="1" relativeHeight="28">
+            <wp:simplePos x="0" y="0"/>
+            <wp:positionH relativeFrom="column">
+              <wp:posOffset>161925</wp:posOffset>
+            </wp:positionH>
+            <wp:positionV relativeFrom="paragraph">
+              <wp:posOffset>5715</wp:posOffset>
+            </wp:positionV>
+            <wp:extent cx="5486400" cy="720725"/>
+            <wp:effectExtent l="0" t="0" r="0" b="0"/>
+            <wp:wrapSquare wrapText="largest"/>
+            <wp:docPr id="27" name="Image28" descr=""/>
+            <wp:cNvGraphicFramePr>
+              <a:graphicFrameLocks xmlns:a="http://schemas.openxmlformats.org/drawingml/2006/main" noChangeAspect="1"/>
+            </wp:cNvGraphicFramePr>
+            <a:graphic xmlns:a="http://schemas.openxmlformats.org/drawingml/2006/main">
+              <a:graphicData uri="http://schemas.openxmlformats.org/drawingml/2006/picture">
+                <pic:pic xmlns:pic="http://schemas.openxmlformats.org/drawingml/2006/picture">
+                  <pic:nvPicPr>
+                    <pic:cNvPr id="27" name="Image28" descr=""/>
+                    <pic:cNvPicPr>
+                      <a:picLocks noChangeAspect="1" noChangeArrowheads="1"/>
+                    </pic:cNvPicPr>
+                  </pic:nvPicPr>
+                  <pic:blipFill>
+                    <a:blip r:embed="rId29"/>
+                    <a:stretch>
+                      <a:fillRect/>
+                    </a:stretch>
+                  </pic:blipFill>
+                  <pic:spPr bwMode="auto">
+                    <a:xfrm>
+                      <a:off x="0" y="0"/>
+                      <a:ext cx="5486400" cy="720725"/>
+                    </a:xfrm>
+                    <a:prstGeom prst="rect">
+                      <a:avLst/>
+                    </a:prstGeom>
+                  </pic:spPr>
+                </pic:pic>
+              </a:graphicData>
+            </a:graphic>
+          </wp:anchor>
+        </w:drawing>
+      </w:r>
+    </w:p>
+    <w:p>
+      <w:pPr>
+        <w:pStyle w:val="Normal"/>
+        <w:rPr>
+          <w:lang w:val="ro-RO"/>
+        </w:rPr>
+      </w:pPr>
+      <w:r>
+        <w:rPr>
+          <w:lang w:val="ro-RO"/>
+        </w:rPr>
+      </w:r>
+    </w:p>
+    <w:p>
+      <w:pPr>
+        <w:pStyle w:val="Normal"/>
+        <w:rPr>
+          <w:lang w:val="ro-RO"/>
+        </w:rPr>
+      </w:pPr>
+      <w:r>
+        <w:rPr>
+          <w:lang w:val="ro-RO"/>
+        </w:rPr>
+      </w:r>
+    </w:p>
+    <w:p>
+      <w:pPr>
+        <w:pStyle w:val="Normal"/>
+        <w:numPr>
+          <w:ilvl w:val="0"/>
+          <w:numId w:val="4"/>
+        </w:numPr>
+        <w:rPr>
+          <w:lang w:val="ro-RO"/>
+        </w:rPr>
+      </w:pPr>
+      <w:r>
+        <w:rPr>
+          <w:lang w:val="ro-RO"/>
+        </w:rPr>
+        <w:t>schimbam tipurile de acces pentru fiesiere în felul următor:</w:t>
+      </w:r>
+    </w:p>
+    <w:p>
+      <w:pPr>
+        <w:pStyle w:val="Normal"/>
+        <w:numPr>
+          <w:ilvl w:val="1"/>
+          <w:numId w:val="4"/>
+        </w:numPr>
+        <w:rPr>
+          <w:lang w:val="ro-RO"/>
+        </w:rPr>
+      </w:pPr>
+      <w:r>
+        <w:rPr>
+          <w:lang w:val="ro-RO"/>
+        </w:rPr>
+        <w:drawing>
+          <wp:anchor behindDoc="0" distT="0" distB="0" distL="0" distR="0" simplePos="0" locked="0" layoutInCell="1" allowOverlap="1" relativeHeight="29">
+            <wp:simplePos x="0" y="0"/>
+            <wp:positionH relativeFrom="column">
+              <wp:align>center</wp:align>
+            </wp:positionH>
+            <wp:positionV relativeFrom="paragraph">
+              <wp:posOffset>635</wp:posOffset>
+            </wp:positionV>
+            <wp:extent cx="4610100" cy="1876425"/>
+            <wp:effectExtent l="0" t="0" r="0" b="0"/>
+            <wp:wrapSquare wrapText="largest"/>
+            <wp:docPr id="28" name="Image29" descr=""/>
+            <wp:cNvGraphicFramePr>
+              <a:graphicFrameLocks xmlns:a="http://schemas.openxmlformats.org/drawingml/2006/main" noChangeAspect="1"/>
+            </wp:cNvGraphicFramePr>
+            <a:graphic xmlns:a="http://schemas.openxmlformats.org/drawingml/2006/main">
+              <a:graphicData uri="http://schemas.openxmlformats.org/drawingml/2006/picture">
+                <pic:pic xmlns:pic="http://schemas.openxmlformats.org/drawingml/2006/picture">
+                  <pic:nvPicPr>
+                    <pic:cNvPr id="28" name="Image29" descr=""/>
+                    <pic:cNvPicPr>
+                      <a:picLocks noChangeAspect="1" noChangeArrowheads="1"/>
+                    </pic:cNvPicPr>
+                  </pic:nvPicPr>
+                  <pic:blipFill>
+                    <a:blip r:embed="rId30"/>
+                    <a:stretch>
+                      <a:fillRect/>
+                    </a:stretch>
+                  </pic:blipFill>
+                  <pic:spPr bwMode="auto">
+                    <a:xfrm>
+                      <a:off x="0" y="0"/>
+                      <a:ext cx="4610100" cy="1876425"/>
+                    </a:xfrm>
+                    <a:prstGeom prst="rect">
+                      <a:avLst/>
+                    </a:prstGeom>
+                  </pic:spPr>
+                </pic:pic>
+              </a:graphicData>
+            </a:graphic>
+          </wp:anchor>
+        </w:drawing>
+      </w:r>
+    </w:p>
+    <w:p>
+      <w:pPr>
+        <w:pStyle w:val="Normal"/>
+        <w:rPr>
+          <w:lang w:val="ro-RO"/>
+        </w:rPr>
+      </w:pPr>
+      <w:r>
+        <w:rPr>
+          <w:lang w:val="ro-RO"/>
+        </w:rPr>
+      </w:r>
+    </w:p>
+    <w:p>
+      <w:pPr>
+        <w:pStyle w:val="Normal"/>
+        <w:rPr>
+          <w:lang w:val="ro-RO"/>
+        </w:rPr>
+      </w:pPr>
+      <w:r>
+        <w:rPr>
+          <w:lang w:val="ro-RO"/>
+        </w:rPr>
+      </w:r>
+    </w:p>
+    <w:p>
+      <w:pPr>
+        <w:pStyle w:val="Normal"/>
+        <w:rPr>
+          <w:lang w:val="ro-RO"/>
+        </w:rPr>
+      </w:pPr>
+      <w:r>
+        <w:rPr>
+          <w:lang w:val="ro-RO"/>
+        </w:rPr>
+      </w:r>
+    </w:p>
+    <w:p>
+      <w:pPr>
+        <w:pStyle w:val="Normal"/>
+        <w:rPr>
+          <w:lang w:val="ro-RO"/>
+        </w:rPr>
+      </w:pPr>
+      <w:r>
+        <w:rPr>
+          <w:lang w:val="ro-RO"/>
+        </w:rPr>
+      </w:r>
+    </w:p>
+    <w:p>
+      <w:pPr>
+        <w:pStyle w:val="Normal"/>
+        <w:rPr>
+          <w:lang w:val="ro-RO"/>
+        </w:rPr>
+      </w:pPr>
+      <w:r>
+        <w:rPr>
+          <w:lang w:val="ro-RO"/>
+        </w:rPr>
+      </w:r>
+    </w:p>
+    <w:p>
+      <w:pPr>
+        <w:pStyle w:val="Normal"/>
+        <w:rPr>
+          <w:lang w:val="ro-RO"/>
+        </w:rPr>
+      </w:pPr>
+      <w:r>
+        <w:rPr>
+          <w:lang w:val="ro-RO"/>
+        </w:rPr>
+      </w:r>
+    </w:p>
+    <w:p>
+      <w:pPr>
+        <w:pStyle w:val="Normal"/>
+        <w:numPr>
+          <w:ilvl w:val="0"/>
+          <w:numId w:val="4"/>
+        </w:numPr>
+        <w:rPr>
+          <w:lang w:val="ro-RO"/>
+        </w:rPr>
+      </w:pPr>
+      <w:r>
+        <w:rPr>
+          <w:lang w:val="ro-RO"/>
+        </w:rPr>
+        <w:t xml:space="preserve">încarcam certificatul </w:t>
+      </w:r>
+      <w:r>
+        <w:rPr>
+          <w:b/>
+          <w:bCs/>
+          <w:lang w:val="ro-RO"/>
+        </w:rPr>
+        <w:t>ca.crt</w:t>
+      </w:r>
+      <w:r>
+        <w:rPr>
+          <w:lang w:val="ro-RO"/>
+        </w:rPr>
+        <w:t xml:space="preserve"> în Firefox</w:t>
+      </w:r>
+    </w:p>
+    <w:p>
+      <w:pPr>
+        <w:pStyle w:val="Normal"/>
+        <w:numPr>
+          <w:ilvl w:val="0"/>
+          <w:numId w:val="0"/>
+        </w:numPr>
+        <w:ind w:left="720" w:hanging="0"/>
+        <w:rPr>
+          <w:lang w:val="ro-RO"/>
+        </w:rPr>
+      </w:pPr>
+      <w:r>
+        <w:rPr>
+          <w:lang w:val="ro-RO"/>
+        </w:rPr>
+        <w:drawing>
+          <wp:anchor behindDoc="0" distT="0" distB="0" distL="0" distR="0" simplePos="0" locked="0" layoutInCell="1" allowOverlap="1" relativeHeight="27">
+            <wp:simplePos x="0" y="0"/>
+            <wp:positionH relativeFrom="column">
+              <wp:posOffset>0</wp:posOffset>
+            </wp:positionH>
+            <wp:positionV relativeFrom="paragraph">
+              <wp:posOffset>18415</wp:posOffset>
+            </wp:positionV>
+            <wp:extent cx="5943600" cy="1339215"/>
+            <wp:effectExtent l="0" t="0" r="0" b="0"/>
+            <wp:wrapSquare wrapText="largest"/>
+            <wp:docPr id="29" name="Image27" descr=""/>
+            <wp:cNvGraphicFramePr>
+              <a:graphicFrameLocks xmlns:a="http://schemas.openxmlformats.org/drawingml/2006/main" noChangeAspect="1"/>
+            </wp:cNvGraphicFramePr>
+            <a:graphic xmlns:a="http://schemas.openxmlformats.org/drawingml/2006/main">
+              <a:graphicData uri="http://schemas.openxmlformats.org/drawingml/2006/picture">
+                <pic:pic xmlns:pic="http://schemas.openxmlformats.org/drawingml/2006/picture">
+                  <pic:nvPicPr>
+                    <pic:cNvPr id="29" name="Image27" descr=""/>
+                    <pic:cNvPicPr>
+                      <a:picLocks noChangeAspect="1" noChangeArrowheads="1"/>
+                    </pic:cNvPicPr>
+                  </pic:nvPicPr>
+                  <pic:blipFill>
+                    <a:blip r:embed="rId31"/>
+                    <a:stretch>
+                      <a:fillRect/>
+                    </a:stretch>
+                  </pic:blipFill>
+                  <pic:spPr bwMode="auto">
+                    <a:xfrm>
+                      <a:off x="0" y="0"/>
+                      <a:ext cx="5943600" cy="1339215"/>
+                    </a:xfrm>
+                    <a:prstGeom prst="rect">
+                      <a:avLst/>
+                    </a:prstGeom>
+                  </pic:spPr>
+                </pic:pic>
+              </a:graphicData>
+            </a:graphic>
+          </wp:anchor>
+        </w:drawing>
+      </w:r>
+    </w:p>
+    <w:p>
+      <w:pPr>
+        <w:pStyle w:val="Normal"/>
+        <w:rPr>
+          <w:lang w:val="ro-RO"/>
+        </w:rPr>
+      </w:pPr>
+      <w:r>
+        <w:rPr>
+          <w:lang w:val="ro-RO"/>
+        </w:rPr>
+      </w:r>
+    </w:p>
+    <w:p>
+      <w:pPr>
+        <w:pStyle w:val="Normal"/>
+        <w:rPr>
+          <w:lang w:val="ro-RO"/>
+        </w:rPr>
+      </w:pPr>
+      <w:r>
+        <w:rPr>
+          <w:lang w:val="ro-RO"/>
+        </w:rPr>
+      </w:r>
+    </w:p>
+    <w:p>
+      <w:pPr>
+        <w:pStyle w:val="Normal"/>
+        <w:rPr>
+          <w:lang w:val="ro-RO"/>
+        </w:rPr>
+      </w:pPr>
+      <w:r>
+        <w:rPr>
+          <w:lang w:val="ro-RO"/>
+        </w:rPr>
+      </w:r>
+    </w:p>
+    <w:p>
+      <w:pPr>
+        <w:pStyle w:val="Normal"/>
+        <w:numPr>
+          <w:ilvl w:val="0"/>
+          <w:numId w:val="4"/>
+        </w:numPr>
+        <w:rPr>
+          <w:lang w:val="ro-RO"/>
+        </w:rPr>
+      </w:pPr>
+      <w:r>
+        <w:rPr>
+          <w:lang w:val="ro-RO"/>
+        </w:rPr>
+        <w:t>pornim serviciul apache2</w:t>
+      </w:r>
+    </w:p>
+    <w:p>
+      <w:pPr>
+        <w:pStyle w:val="Normal"/>
+        <w:rPr>
+          <w:lang w:val="ro-RO"/>
+        </w:rPr>
+      </w:pPr>
+      <w:r>
+        <w:rPr>
+          <w:lang w:val="ro-RO"/>
+        </w:rPr>
+        <w:drawing>
+          <wp:anchor behindDoc="0" distT="0" distB="0" distL="0" distR="0" simplePos="0" locked="0" layoutInCell="1" allowOverlap="1" relativeHeight="30">
+            <wp:simplePos x="0" y="0"/>
+            <wp:positionH relativeFrom="column">
+              <wp:posOffset>-47625</wp:posOffset>
+            </wp:positionH>
+            <wp:positionV relativeFrom="paragraph">
+              <wp:posOffset>37465</wp:posOffset>
+            </wp:positionV>
+            <wp:extent cx="5943600" cy="703580"/>
+            <wp:effectExtent l="0" t="0" r="0" b="0"/>
+            <wp:wrapSquare wrapText="largest"/>
+            <wp:docPr id="30" name="Image30" descr=""/>
+            <wp:cNvGraphicFramePr>
+              <a:graphicFrameLocks xmlns:a="http://schemas.openxmlformats.org/drawingml/2006/main" noChangeAspect="1"/>
+            </wp:cNvGraphicFramePr>
+            <a:graphic xmlns:a="http://schemas.openxmlformats.org/drawingml/2006/main">
+              <a:graphicData uri="http://schemas.openxmlformats.org/drawingml/2006/picture">
+                <pic:pic xmlns:pic="http://schemas.openxmlformats.org/drawingml/2006/picture">
+                  <pic:nvPicPr>
+                    <pic:cNvPr id="30" name="Image30" descr=""/>
+                    <pic:cNvPicPr>
+                      <a:picLocks noChangeAspect="1" noChangeArrowheads="1"/>
+                    </pic:cNvPicPr>
+                  </pic:nvPicPr>
+                  <pic:blipFill>
+                    <a:blip r:embed="rId32"/>
+                    <a:stretch>
+                      <a:fillRect/>
+                    </a:stretch>
+                  </pic:blipFill>
+                  <pic:spPr bwMode="auto">
+                    <a:xfrm>
+                      <a:off x="0" y="0"/>
+                      <a:ext cx="5943600" cy="703580"/>
+                    </a:xfrm>
+                    <a:prstGeom prst="rect">
+                      <a:avLst/>
+                    </a:prstGeom>
+                  </pic:spPr>
+                </pic:pic>
+              </a:graphicData>
+            </a:graphic>
+          </wp:anchor>
+        </w:drawing>
+      </w:r>
+    </w:p>
+    <w:p>
+      <w:pPr>
+        <w:pStyle w:val="Normal"/>
+        <w:rPr>
+          <w:lang w:val="ro-RO"/>
+        </w:rPr>
+      </w:pPr>
+      <w:r>
+        <w:rPr>
+          <w:lang w:val="ro-RO"/>
+        </w:rPr>
+      </w:r>
+    </w:p>
+    <w:p>
+      <w:pPr>
+        <w:pStyle w:val="Normal"/>
+        <w:rPr>
+          <w:lang w:val="ro-RO"/>
+        </w:rPr>
+      </w:pPr>
+      <w:r>
+        <w:rPr>
+          <w:lang w:val="ro-RO"/>
+        </w:rPr>
+      </w:r>
+    </w:p>
+    <w:p>
+      <w:pPr>
+        <w:pStyle w:val="Normal"/>
+        <w:rPr>
+          <w:lang w:val="ro-RO"/>
+        </w:rPr>
+      </w:pPr>
+      <w:r>
+        <w:rPr>
+          <w:lang w:val="ro-RO"/>
+        </w:rPr>
+      </w:r>
+    </w:p>
+    <w:p>
+      <w:pPr>
+        <w:pStyle w:val="Normal"/>
+        <w:rPr>
+          <w:lang w:val="ro-RO"/>
+        </w:rPr>
+      </w:pPr>
+      <w:r>
+        <w:rPr>
+          <w:lang w:val="ro-RO"/>
+        </w:rPr>
+      </w:r>
+    </w:p>
+    <w:p>
+      <w:pPr>
+        <w:pStyle w:val="Normal"/>
+        <w:rPr>
+          <w:lang w:val="ro-RO"/>
+        </w:rPr>
+      </w:pPr>
+      <w:r>
+        <w:rPr>
+          <w:lang w:val="ro-RO"/>
+        </w:rPr>
+      </w:r>
+    </w:p>
+    <w:p>
+      <w:pPr>
+        <w:pStyle w:val="Normal"/>
+        <w:rPr>
+          <w:lang w:val="ro-RO"/>
+        </w:rPr>
+      </w:pPr>
+      <w:r>
+        <w:rPr>
+          <w:lang w:val="ro-RO"/>
+        </w:rPr>
+      </w:r>
+    </w:p>
+    <w:p>
+      <w:pPr>
+        <w:pStyle w:val="Normal"/>
+        <w:rPr>
+          <w:lang w:val="ro-RO"/>
+        </w:rPr>
+      </w:pPr>
+      <w:r>
+        <w:rPr>
+          <w:lang w:val="ro-RO"/>
+        </w:rPr>
+      </w:r>
+    </w:p>
+    <w:p>
+      <w:pPr>
+        <w:pStyle w:val="Normal"/>
+        <w:rPr>
+          <w:lang w:val="ro-RO"/>
+        </w:rPr>
+      </w:pPr>
+      <w:r>
+        <w:rPr>
+          <w:lang w:val="ro-RO"/>
+        </w:rPr>
+      </w:r>
+    </w:p>
+    <w:p>
+      <w:pPr>
+        <w:pStyle w:val="Normal"/>
+        <w:rPr>
+          <w:lang w:val="ro-RO"/>
+        </w:rPr>
+      </w:pPr>
+      <w:r>
+        <w:rPr>
+          <w:lang w:val="ro-RO"/>
+        </w:rPr>
+      </w:r>
+    </w:p>
+    <w:p>
+      <w:pPr>
+        <w:pStyle w:val="Normal"/>
+        <w:rPr>
+          <w:lang w:val="ro-RO"/>
+        </w:rPr>
+      </w:pPr>
+      <w:r>
+        <w:rPr>
+          <w:lang w:val="ro-RO"/>
+        </w:rPr>
       </w:r>
     </w:p>
     <w:p>
@@ -4790,6 +6288,7 @@
           <w:numId w:val="0"/>
         </w:numPr>
         <w:spacing w:before="240" w:after="60"/>
+        <w:ind w:left="0" w:hanging="0"/>
         <w:outlineLvl w:val="1"/>
         <w:rPr/>
       </w:pPr>
@@ -4799,7 +6298,7 @@
       </w:r>
     </w:p>
     <w:sectPr>
-      <w:headerReference w:type="default" r:id="rId23"/>
+      <w:headerReference w:type="default" r:id="rId33"/>
       <w:type w:val="nextPage"/>
       <w:pgSz w:w="12240" w:h="15840"/>
       <w:pgMar w:left="1440" w:right="1440" w:header="720" w:top="777" w:footer="0" w:bottom="1440" w:gutter="0"/>

</xml_diff>